<commit_message>
se resolvio fallo con una variable
</commit_message>
<xml_diff>
--- a/mnt/data/contrato_distribuidor_vars.docx
+++ b/mnt/data/contrato_distribuidor_vars.docx
@@ -876,15 +876,7 @@
           <w:color w:val="0000FF"/>
           <w:szCs w:val="18"/>
         </w:rPr>
-        <w:t xml:space="preserve"> No.  </w:t>
-      </w:r>
-      <w:r>
-        <w:rPr>
-          <w:b/>
-          <w:color w:val="0000FF"/>
-          <w:szCs w:val="18"/>
-        </w:rPr>
-        <w:t>${No_INE}</w:t>
+        <w:t xml:space="preserve"> No.  ${No_INE}</w:t>
       </w:r>
     </w:p>
     <w:p>
@@ -1140,7 +1132,14 @@
           <w:u w:val="single"/>
           <w:lang w:val="es-MX"/>
         </w:rPr>
-        <w:t xml:space="preserve">RPU </w:t>
+        <w:t>RPU ${RPU}</w:t>
+      </w:r>
+      <w:r>
+        <w:rPr>
+          <w:szCs w:val="18"/>
+          <w:lang w:val="es-MX"/>
+        </w:rPr>
+        <w:t xml:space="preserve">, </w:t>
       </w:r>
       <w:r>
         <w:rPr>
@@ -1150,52 +1149,25 @@
           <w:u w:val="single"/>
           <w:lang w:val="es-MX"/>
         </w:rPr>
-        <w:t>${RPU}</w:t>
-      </w:r>
-      <w:r>
-        <w:rPr>
-          <w:szCs w:val="18"/>
-          <w:lang w:val="es-MX"/>
-        </w:rPr>
-        <w:t xml:space="preserve">, </w:t>
-      </w:r>
-      <w:r>
-        <w:rPr>
-          <w:b/>
+        <w:t>No. RMU</w:t>
+      </w:r>
+      <w:r>
+        <w:rPr>
           <w:color w:val="0000FF"/>
           <w:szCs w:val="18"/>
+          <w:lang w:val="es-MX"/>
+        </w:rPr>
+        <w:t xml:space="preserve"> </w:t>
+      </w:r>
+      <w:r>
+        <w:rPr>
+          <w:b/>
+          <w:color w:val="0000FF"/>
+          <w:szCs w:val="18"/>
           <w:u w:val="single"/>
           <w:lang w:val="es-MX"/>
         </w:rPr>
-        <w:t>No. RMU</w:t>
-      </w:r>
-      <w:r>
-        <w:rPr>
-          <w:color w:val="0000FF"/>
-          <w:szCs w:val="18"/>
-          <w:lang w:val="es-MX"/>
-        </w:rPr>
-        <w:t xml:space="preserve"> </w:t>
-      </w:r>
-      <w:r>
-        <w:rPr>
-          <w:b/>
-          <w:color w:val="0000FF"/>
-          <w:szCs w:val="18"/>
-          <w:u w:val="single"/>
-          <w:lang w:val="es-MX"/>
-        </w:rPr>
-        <w:t xml:space="preserve"> </w:t>
-      </w:r>
-      <w:r>
-        <w:rPr>
-          <w:b/>
-          <w:color w:val="0000FF"/>
-          <w:szCs w:val="18"/>
-          <w:u w:val="single"/>
-          <w:lang w:val="es-MX"/>
-        </w:rPr>
-        <w:t>${RMU}</w:t>
+        <w:t xml:space="preserve"> ${RMU}</w:t>
       </w:r>
       <w:r>
         <w:rPr>
@@ -1230,27 +1202,7 @@
           <w:u w:val="single"/>
           <w:lang w:val="es-MX"/>
         </w:rPr>
-        <w:t xml:space="preserve"> </w:t>
-      </w:r>
-      <w:r>
-        <w:rPr>
-          <w:b/>
-          <w:color w:val="0000FF"/>
-          <w:szCs w:val="18"/>
-          <w:u w:val="single"/>
-          <w:lang w:val="es-MX"/>
-        </w:rPr>
-        <w:t>${direccion_cliente}</w:t>
-      </w:r>
-      <w:r>
-        <w:rPr>
-          <w:b/>
-          <w:color w:val="0000FF"/>
-          <w:szCs w:val="18"/>
-          <w:u w:val="single"/>
-          <w:lang w:val="es-MX"/>
-        </w:rPr>
-        <w:t>.</w:t>
+        <w:t xml:space="preserve"> ${direccion_cliente}.</w:t>
       </w:r>
       <w:r>
         <w:rPr>
@@ -1559,22 +1511,7 @@
           <w:u w:val="single"/>
           <w:lang w:val="es-MX" w:eastAsia="es-ES" w:bidi="ar-SA"/>
         </w:rPr>
-        <w:t>${demanda_contratada}</w:t>
-      </w:r>
-      <w:r>
-        <w:rPr>
-          <w:rFonts w:eastAsia="Times New Roman" w:cs="Arial"/>
-          <w:b/>
-          <w:bCs/>
-          <w:i/>
-          <w:color w:val="0070C0"/>
-          <w:kern w:val="0"/>
-          <w:sz w:val="18"/>
-          <w:szCs w:val="18"/>
-          <w:u w:val="single"/>
-          <w:lang w:val="es-MX" w:eastAsia="es-ES" w:bidi="ar-SA"/>
-        </w:rPr>
-        <w:t xml:space="preserve"> </w:t>
+        <w:t xml:space="preserve">${demanda_contratada} </w:t>
       </w:r>
       <w:r>
         <w:rPr>
@@ -1942,17 +1879,7 @@
           <w:u w:val="single"/>
           <w:lang w:val="es-MX"/>
         </w:rPr>
-        <w:t xml:space="preserve"> </w:t>
-      </w:r>
-      <w:r>
-        <w:rPr>
-          <w:b/>
-          <w:color w:val="0000FF"/>
-          <w:szCs w:val="18"/>
-          <w:u w:val="single"/>
-          <w:lang w:val="es-MX"/>
-        </w:rPr>
-        <w:t>${direccion_cliente}</w:t>
+        <w:t xml:space="preserve"> ${direccion_cliente}</w:t>
       </w:r>
       <w:r>
         <w:rPr>
@@ -5144,7 +5071,40 @@
           <w:szCs w:val="22"/>
           <w:u w:val="single"/>
         </w:rPr>
-        <w:t>RAMIREZ GONZALEZ ERNESTINA.</w:t>
+        <w:t>${</w:t>
+      </w:r>
+      <w:r>
+        <w:rPr>
+          <w:rFonts w:cs="Arial" w:ascii="Arial" w:hAnsi="Arial"/>
+          <w:b/>
+          <w:color w:val="0000FF"/>
+          <w:sz w:val="22"/>
+          <w:szCs w:val="18"/>
+          <w:u w:val="single"/>
+        </w:rPr>
+        <w:t>nombre_cliente</w:t>
+      </w:r>
+      <w:r>
+        <w:rPr>
+          <w:rFonts w:cs="Arial" w:ascii="Arial" w:hAnsi="Arial"/>
+          <w:b/>
+          <w:color w:val="0000FF"/>
+          <w:sz w:val="22"/>
+          <w:szCs w:val="22"/>
+          <w:u w:val="single"/>
+        </w:rPr>
+        <w:t>}</w:t>
+      </w:r>
+      <w:r>
+        <w:rPr>
+          <w:rFonts w:cs="Arial" w:ascii="Arial" w:hAnsi="Arial"/>
+          <w:b/>
+          <w:color w:val="0000FF"/>
+          <w:sz w:val="22"/>
+          <w:szCs w:val="22"/>
+          <w:u w:val="single"/>
+        </w:rPr>
+        <w:t>.</w:t>
       </w:r>
     </w:p>
     <w:p>

</xml_diff>